<commit_message>
Certificados para alumno e instructor funcionales
</commit_message>
<xml_diff>
--- a/office_templates/cert_instructor.docx
+++ b/office_templates/cert_instructor.docx
@@ -16,11 +16,11 @@
         </w:tblCellMar>
       </w:tblPr>
       <w:tblGrid>
-        <w:gridCol w:w="4439"/>
+        <w:gridCol w:w="4437"/>
         <w:gridCol w:w="972"/>
-        <w:gridCol w:w="165"/>
-        <w:gridCol w:w="3754"/>
-        <w:gridCol w:w="1701"/>
+        <w:gridCol w:w="164"/>
+        <w:gridCol w:w="3753"/>
+        <w:gridCol w:w="1705"/>
       </w:tblGrid>
       <w:tr>
         <w:trPr>
@@ -28,7 +28,7 @@
         </w:trPr>
         <w:tc>
           <w:tcPr>
-            <w:tcW w:w="4439" w:type="dxa"/>
+            <w:tcW w:w="4437" w:type="dxa"/>
             <w:tcBorders/>
             <w:shd w:fill="auto" w:val="clear"/>
             <w:vAlign w:val="center"/>
@@ -43,14 +43,7 @@
               <w:jc w:val="center"/>
             </w:pPr>
             <w:r>
-              <w:rPr>
-                <w:rFonts w:cs="Arial"/>
-                <w:b/>
-                <w:bCs/>
-                <w:color w:val="0000FF"/>
-                <w:sz w:val="36"/>
-                <w:szCs w:val="36"/>
-              </w:rPr>
+              <w:rPr/>
               <w:drawing>
                 <wp:inline distT="0" distB="0" distL="0" distR="0">
                   <wp:extent cx="2742565" cy="608965"/>
@@ -112,16 +105,11 @@
               <w:tabs>
                 <w:tab w:val="left" w:pos="567" w:leader="none"/>
               </w:tabs>
-              <w:snapToGrid w:val="false"/>
               <w:spacing w:before="0" w:after="200"/>
               <w:jc w:val="center"/>
             </w:pPr>
             <w:r>
-              <w:rPr>
-                <w:rFonts w:cs="Roman;Times New Roman" w:ascii="Roman;Times New Roman" w:hAnsi="Roman;Times New Roman"/>
-                <w:sz w:val="16"/>
-                <w:lang w:val="es-ES" w:eastAsia="es-ES"/>
-              </w:rPr>
+              <w:rPr/>
               <w:drawing>
                 <wp:inline distT="0" distB="0" distL="0" distR="0">
                   <wp:extent cx="444500" cy="294005"/>
@@ -172,7 +160,7 @@
         </w:tc>
         <w:tc>
           <w:tcPr>
-            <w:tcW w:w="165" w:type="dxa"/>
+            <w:tcW w:w="164" w:type="dxa"/>
             <w:tcBorders/>
             <w:shd w:fill="auto" w:val="clear"/>
           </w:tcPr>
@@ -182,7 +170,6 @@
               <w:tabs>
                 <w:tab w:val="left" w:pos="567" w:leader="none"/>
               </w:tabs>
-              <w:snapToGrid w:val="false"/>
               <w:spacing w:before="0" w:after="200"/>
               <w:jc w:val="center"/>
               <w:rPr>
@@ -192,14 +179,18 @@
                 <w:b/>
                 <w:szCs w:val="22"/>
                 <w:rFonts w:ascii="Roman;Times New Roman" w:hAnsi="Roman;Times New Roman" w:eastAsia="Calibri" w:cs="Roman;Times New Roman"/>
-                <w:color w:val="auto"/>
+                <w:color w:val="00000A"/>
                 <w:lang w:val="es-ES" w:eastAsia="zh-CN" w:bidi="ar-SA"/>
               </w:rPr>
             </w:pPr>
             <w:r>
               <w:rPr>
-                <w:rFonts w:cs="Roman;Times New Roman" w:ascii="Roman;Times New Roman" w:hAnsi="Roman;Times New Roman"/>
+                <w:rFonts w:eastAsia="Calibri" w:cs="Roman;Times New Roman" w:ascii="Roman;Times New Roman" w:hAnsi="Roman;Times New Roman"/>
                 <w:b/>
+                <w:color w:val="00000A"/>
+                <w:sz w:val="22"/>
+                <w:szCs w:val="22"/>
+                <w:lang w:val="es-ES" w:eastAsia="zh-CN" w:bidi="ar-SA"/>
               </w:rPr>
             </w:r>
             <w:r/>
@@ -207,7 +198,7 @@
         </w:tc>
         <w:tc>
           <w:tcPr>
-            <w:tcW w:w="3754" w:type="dxa"/>
+            <w:tcW w:w="3753" w:type="dxa"/>
             <w:tcBorders/>
             <w:shd w:fill="auto" w:val="clear"/>
             <w:vAlign w:val="center"/>
@@ -227,7 +218,7 @@
                 <w:b/>
                 <w:szCs w:val="22"/>
                 <w:rFonts w:ascii="Calibri" w:hAnsi="Calibri" w:eastAsia="Calibri" w:cs="Times New Roman"/>
-                <w:color w:val="auto"/>
+                <w:color w:val="00000A"/>
                 <w:lang w:val="es-ES" w:eastAsia="zh-CN" w:bidi="ar-SA"/>
               </w:rPr>
             </w:pPr>
@@ -248,7 +239,7 @@
             </w:pPr>
             <w:r>
               <w:rPr>
-                <w:rFonts w:cs="Calibri" w:ascii="Calibri" w:hAnsi="Calibri"/>
+                <w:rFonts w:cs="Calibri"/>
                 <w:sz w:val="16"/>
                 <w:szCs w:val="16"/>
               </w:rPr>
@@ -264,7 +255,7 @@
             </w:r>
             <w:r>
               <w:rPr>
-                <w:rFonts w:cs="Calibri" w:ascii="Calibri" w:hAnsi="Calibri"/>
+                <w:rFonts w:cs="Calibri"/>
                 <w:sz w:val="16"/>
                 <w:szCs w:val="16"/>
               </w:rPr>
@@ -281,27 +272,11 @@
             </w:r>
             <w:r>
               <w:rPr>
-                <w:rFonts w:cs="Calibri" w:ascii="Calibri" w:hAnsi="Calibri"/>
+                <w:rFonts w:cs="Calibri"/>
                 <w:sz w:val="16"/>
                 <w:szCs w:val="16"/>
               </w:rPr>
-              <w:t>965</w:t>
-            </w:r>
-            <w:r>
-              <w:rPr>
-                <w:rFonts w:cs="Calibri" w:ascii="Calibri" w:hAnsi="Calibri"/>
-                <w:sz w:val="16"/>
-                <w:szCs w:val="16"/>
-              </w:rPr>
-              <w:t>936520</w:t>
-            </w:r>
-            <w:r>
-              <w:rPr>
-                <w:rFonts w:cs="Calibri" w:ascii="Calibri" w:hAnsi="Calibri"/>
-                <w:sz w:val="16"/>
-                <w:szCs w:val="16"/>
-              </w:rPr>
-              <w:t xml:space="preserve">  </w:t>
+              <w:t xml:space="preserve">965936520  </w:t>
             </w:r>
             <w:r>
               <w:rPr>
@@ -313,7 +288,7 @@
             </w:r>
             <w:r>
               <w:rPr>
-                <w:rFonts w:cs="Calibri" w:ascii="Calibri" w:hAnsi="Calibri"/>
+                <w:rFonts w:cs="Calibri"/>
                 <w:sz w:val="16"/>
                 <w:szCs w:val="16"/>
               </w:rPr>
@@ -321,7 +296,7 @@
             </w:r>
             <w:r>
               <w:rPr>
-                <w:rFonts w:eastAsia="DejaVu Sans" w:cs="Calibri" w:ascii="Calibri" w:hAnsi="Calibri"/>
+                <w:rFonts w:eastAsia="DejaVu Sans" w:cs="Calibri"/>
                 <w:sz w:val="16"/>
                 <w:szCs w:val="16"/>
               </w:rPr>
@@ -329,7 +304,7 @@
             </w:r>
             <w:r>
               <w:rPr>
-                <w:rFonts w:eastAsia="Calibri" w:cs="Calibri" w:ascii="Calibri" w:hAnsi="Calibri"/>
+                <w:rFonts w:eastAsia="Calibri" w:cs="Calibri"/>
                 <w:sz w:val="16"/>
                 <w:szCs w:val="16"/>
               </w:rPr>
@@ -337,19 +312,11 @@
             </w:r>
             <w:r>
               <w:rPr>
-                <w:rFonts w:cs="Calibri" w:ascii="Calibri" w:hAnsi="Calibri"/>
+                <w:rFonts w:cs="Calibri"/>
                 <w:sz w:val="16"/>
                 <w:szCs w:val="16"/>
               </w:rPr>
-              <w:t>965</w:t>
-            </w:r>
-            <w:r>
-              <w:rPr>
-                <w:rFonts w:cs="Calibri" w:ascii="Calibri" w:hAnsi="Calibri"/>
-                <w:sz w:val="16"/>
-                <w:szCs w:val="16"/>
-              </w:rPr>
-              <w:t>936521</w:t>
+              <w:t>965936521</w:t>
             </w:r>
             <w:r/>
           </w:p>
@@ -366,7 +333,7 @@
               <w:r>
                 <w:rPr>
                   <w:rStyle w:val="EnlacedeInternet"/>
-                  <w:rFonts w:cs="Calibri" w:ascii="Calibri" w:hAnsi="Calibri"/>
+                  <w:rFonts w:cs="Calibri"/>
                   <w:sz w:val="16"/>
                   <w:szCs w:val="16"/>
                 </w:rPr>
@@ -375,7 +342,7 @@
             </w:hyperlink>
             <w:r>
               <w:rPr>
-                <w:rFonts w:cs="Calibri" w:ascii="Calibri" w:hAnsi="Calibri"/>
+                <w:rFonts w:cs="Calibri"/>
                 <w:sz w:val="16"/>
                 <w:szCs w:val="16"/>
                 <w:u w:val="none"/>
@@ -384,7 +351,7 @@
             </w:r>
             <w:r>
               <w:rPr>
-                <w:rFonts w:cs="Calibri" w:ascii="Calibri" w:hAnsi="Calibri"/>
+                <w:rFonts w:cs="Calibri"/>
                 <w:color w:val="0000FF"/>
                 <w:sz w:val="16"/>
                 <w:szCs w:val="16"/>
@@ -397,7 +364,7 @@
         </w:tc>
         <w:tc>
           <w:tcPr>
-            <w:tcW w:w="1701" w:type="dxa"/>
+            <w:tcW w:w="1705" w:type="dxa"/>
             <w:tcBorders/>
             <w:shd w:fill="auto" w:val="clear"/>
             <w:vAlign w:val="center"/>
@@ -416,7 +383,7 @@
               <w:rPr/>
               <w:drawing>
                 <wp:inline distT="0" distB="0" distL="0" distR="0">
-                  <wp:extent cx="989965" cy="502920"/>
+                  <wp:extent cx="989330" cy="502920"/>
                   <wp:effectExtent l="0" t="0" r="0" b="0"/>
                   <wp:docPr id="3" name="Picture" descr=""/>
                   <wp:cNvGraphicFramePr>
@@ -440,7 +407,7 @@
                         <pic:spPr bwMode="auto">
                           <a:xfrm>
                             <a:off x="0" y="0"/>
-                            <a:ext cx="989965" cy="502920"/>
+                            <a:ext cx="989330" cy="502920"/>
                           </a:xfrm>
                           <a:prstGeom prst="rect">
                             <a:avLst/>
@@ -473,12 +440,18 @@
           <w:sz w:val="22"/>
           <w:szCs w:val="22"/>
           <w:rFonts w:ascii="Calibri" w:hAnsi="Calibri" w:eastAsia="Calibri" w:cs="Times New Roman"/>
-          <w:color w:val="auto"/>
+          <w:color w:val="00000A"/>
           <w:lang w:val="es-ES" w:eastAsia="zh-CN" w:bidi="ar-SA"/>
         </w:rPr>
       </w:pPr>
       <w:r>
-        <w:rPr/>
+        <w:rPr>
+          <w:rFonts w:eastAsia="Calibri" w:cs="Times New Roman"/>
+          <w:color w:val="00000A"/>
+          <w:sz w:val="22"/>
+          <w:szCs w:val="22"/>
+          <w:lang w:val="es-ES" w:eastAsia="zh-CN" w:bidi="ar-SA"/>
+        </w:rPr>
       </w:r>
       <w:r/>
     </w:p>
@@ -491,12 +464,18 @@
           <w:sz w:val="22"/>
           <w:szCs w:val="22"/>
           <w:rFonts w:ascii="Calibri" w:hAnsi="Calibri" w:eastAsia="Calibri" w:cs="Times New Roman"/>
-          <w:color w:val="auto"/>
+          <w:color w:val="00000A"/>
           <w:lang w:val="es-ES" w:eastAsia="zh-CN" w:bidi="ar-SA"/>
         </w:rPr>
       </w:pPr>
       <w:r>
-        <w:rPr/>
+        <w:rPr>
+          <w:rFonts w:eastAsia="Calibri" w:cs="Times New Roman"/>
+          <w:color w:val="00000A"/>
+          <w:sz w:val="22"/>
+          <w:szCs w:val="22"/>
+          <w:lang w:val="es-ES" w:eastAsia="zh-CN" w:bidi="ar-SA"/>
+        </w:rPr>
       </w:r>
       <w:r/>
     </w:p>
@@ -510,12 +489,18 @@
           <w:sz w:val="22"/>
           <w:szCs w:val="22"/>
           <w:rFonts w:ascii="Calibri" w:hAnsi="Calibri" w:eastAsia="Calibri" w:cs="Times New Roman"/>
-          <w:color w:val="auto"/>
+          <w:color w:val="00000A"/>
           <w:lang w:val="es-ES" w:eastAsia="zh-CN" w:bidi="ar-SA"/>
         </w:rPr>
       </w:pPr>
       <w:r>
-        <w:rPr/>
+        <w:rPr>
+          <w:rFonts w:eastAsia="Calibri" w:cs="Times New Roman"/>
+          <w:color w:val="00000A"/>
+          <w:sz w:val="22"/>
+          <w:szCs w:val="22"/>
+          <w:lang w:val="es-ES" w:eastAsia="zh-CN" w:bidi="ar-SA"/>
+        </w:rPr>
       </w:r>
       <w:r/>
     </w:p>
@@ -524,18 +509,18 @@
         <w:pStyle w:val="Normal"/>
         <w:spacing w:lineRule="auto" w:line="360"/>
         <w:jc w:val="both"/>
-        <w:rPr>
-          <w:sz w:val="22"/>
-          <w:sz w:val="22"/>
-          <w:szCs w:val="22"/>
-          <w:rFonts w:ascii="Calibri" w:hAnsi="Calibri" w:eastAsia="Calibri" w:cs="Times New Roman"/>
-          <w:color w:val="auto"/>
-          <w:lang w:val="es-ES" w:eastAsia="zh-CN" w:bidi="ar-SA"/>
-        </w:rPr>
-      </w:pPr>
-      <w:r>
-        <w:rPr/>
-        <w:t>{#certinst}</w:t>
+      </w:pPr>
+      <w:r>
+        <w:rPr/>
+        <w:t>{#</w:t>
+      </w:r>
+      <w:r>
+        <w:rPr/>
+        <w:t>certs</w:t>
+      </w:r>
+      <w:r>
+        <w:rPr/>
+        <w:t>}</w:t>
       </w:r>
       <w:r/>
     </w:p>
@@ -544,26 +529,18 @@
         <w:pStyle w:val="Normal"/>
         <w:spacing w:lineRule="auto" w:line="360"/>
         <w:jc w:val="both"/>
-      </w:pPr>
-      <w:r>
-        <w:rPr/>
-        <w:t>D</w:t>
-      </w:r>
-      <w:r>
-        <w:rPr/>
-        <w:t xml:space="preserve">ña. María Dolores Gosálbez Valero, </w:t>
-      </w:r>
-      <w:r>
-        <w:rPr/>
-        <w:t>en calidad de Director</w:t>
-      </w:r>
-      <w:r>
-        <w:rPr/>
-        <w:t>a</w:t>
-      </w:r>
-      <w:r>
-        <w:rPr/>
-        <w:t xml:space="preserve"> del I.E.S. Mare Nostrum de Alicante,  </w:t>
+        <w:rPr>
+          <w:sz w:val="22"/>
+          <w:sz w:val="22"/>
+          <w:szCs w:val="22"/>
+          <w:rFonts w:ascii="Calibri" w:hAnsi="Calibri" w:eastAsia="Calibri" w:cs="Times New Roman"/>
+          <w:color w:val="00000A"/>
+          <w:lang w:val="es-ES" w:eastAsia="zh-CN" w:bidi="ar-SA"/>
+        </w:rPr>
+      </w:pPr>
+      <w:r>
+        <w:rPr/>
+        <w:t xml:space="preserve">Dña. María Dolores Gosálbez Valero, en calidad de Directora del I.E.S. Mare Nostrum de Alicante,  </w:t>
       </w:r>
       <w:r/>
     </w:p>
@@ -577,12 +554,18 @@
           <w:sz w:val="22"/>
           <w:szCs w:val="22"/>
           <w:rFonts w:ascii="Calibri" w:hAnsi="Calibri" w:eastAsia="Calibri" w:cs="Times New Roman"/>
-          <w:color w:val="auto"/>
+          <w:color w:val="00000A"/>
           <w:lang w:val="es-ES" w:eastAsia="zh-CN" w:bidi="ar-SA"/>
         </w:rPr>
       </w:pPr>
       <w:r>
-        <w:rPr/>
+        <w:rPr>
+          <w:rFonts w:eastAsia="Calibri" w:cs="Times New Roman"/>
+          <w:color w:val="00000A"/>
+          <w:sz w:val="22"/>
+          <w:szCs w:val="22"/>
+          <w:lang w:val="es-ES" w:eastAsia="zh-CN" w:bidi="ar-SA"/>
+        </w:rPr>
       </w:r>
       <w:r/>
     </w:p>
@@ -598,7 +581,7 @@
           <w:b/>
           <w:szCs w:val="22"/>
           <w:rFonts w:ascii="Calibri" w:hAnsi="Calibri" w:eastAsia="Calibri" w:cs="Times New Roman"/>
-          <w:color w:val="auto"/>
+          <w:color w:val="00000A"/>
           <w:lang w:val="es-ES" w:eastAsia="zh-CN" w:bidi="ar-SA"/>
         </w:rPr>
       </w:pPr>
@@ -620,12 +603,18 @@
           <w:sz w:val="22"/>
           <w:szCs w:val="22"/>
           <w:rFonts w:ascii="Calibri" w:hAnsi="Calibri" w:eastAsia="Calibri" w:cs="Times New Roman"/>
-          <w:color w:val="auto"/>
+          <w:color w:val="00000A"/>
           <w:lang w:val="es-ES" w:eastAsia="zh-CN" w:bidi="ar-SA"/>
         </w:rPr>
       </w:pPr>
       <w:r>
-        <w:rPr/>
+        <w:rPr>
+          <w:rFonts w:eastAsia="Calibri" w:cs="Times New Roman"/>
+          <w:color w:val="00000A"/>
+          <w:sz w:val="22"/>
+          <w:szCs w:val="22"/>
+          <w:lang w:val="es-ES" w:eastAsia="zh-CN" w:bidi="ar-SA"/>
+        </w:rPr>
       </w:r>
       <w:r/>
     </w:p>
@@ -648,13 +637,24 @@
       </w:r>
       <w:r>
         <w:rPr/>
-        <w:t xml:space="preserve">, de la empresa </w:t>
+        <w:t xml:space="preserve">, con NIF </w:t>
       </w:r>
       <w:r>
         <w:rPr>
           <w:b/>
           <w:bCs/>
         </w:rPr>
+        <w:t>{nif_instructor}</w:t>
+      </w:r>
+      <w:r>
+        <w:rPr/>
+        <w:t xml:space="preserve">, de la empresa </w:t>
+      </w:r>
+      <w:r>
+        <w:rPr>
+          <w:b/>
+          <w:bCs/>
+        </w:rPr>
         <w:t>{empresa}</w:t>
       </w:r>
       <w:r>
@@ -677,73 +677,58 @@
       </w:r>
       <w:r>
         <w:rPr/>
-        <w:t xml:space="preserve"> (FCT) del alumno/a </w:t>
-      </w:r>
-      <w:r>
-        <w:rPr/>
-        <w:t>{alumno}</w:t>
-      </w:r>
-      <w:r>
-        <w:rPr/>
-        <w:t xml:space="preserve">, correspondiente al </w:t>
+        <w:t xml:space="preserve"> (FCT) del alumno/a {alumno}, correspondiente al </w:t>
       </w:r>
       <w:r>
         <w:rPr>
           <w:b/>
           <w:bCs/>
         </w:rPr>
-        <w:t xml:space="preserve">Ciclo Formativo de </w:t>
+        <w:t>Ciclo Formativo de {ciclo}</w:t>
+      </w:r>
+      <w:r>
+        <w:rPr/>
+        <w:t xml:space="preserve">, en un número de </w:t>
       </w:r>
       <w:r>
         <w:rPr>
           <w:b/>
           <w:bCs/>
         </w:rPr>
-        <w:t>{ciclo}</w:t>
-      </w:r>
-      <w:r>
-        <w:rPr/>
-        <w:t xml:space="preserve">, en un número de </w:t>
+        <w:t>horas</w:t>
+      </w:r>
+      <w:r>
+        <w:rPr/>
+        <w:t xml:space="preserve"> de </w:t>
       </w:r>
       <w:r>
         <w:rPr>
           <w:b/>
           <w:bCs/>
         </w:rPr>
-        <w:t>horas</w:t>
-      </w:r>
-      <w:r>
-        <w:rPr/>
-        <w:t xml:space="preserve"> de </w:t>
+        <w:t>{horas}</w:t>
+      </w:r>
+      <w:r>
+        <w:rPr/>
+        <w:t xml:space="preserve">, tal como se prevé en la Orden 77/2010 de 27 de Agosto de 2010 publicada el 3 de septiembre de 2010, durante el período comprendido entre el  </w:t>
       </w:r>
       <w:r>
         <w:rPr>
           <w:b/>
           <w:bCs/>
         </w:rPr>
-        <w:t>{horas}</w:t>
-      </w:r>
-      <w:r>
-        <w:rPr/>
-        <w:t xml:space="preserve">, tal como se prevé en la Orden 77/2010 de 27 de Agosto de 2010 publicada el 3 de septiembre de 2010, durante el período comprendido entre el  </w:t>
+        <w:t>{finicio_texto}</w:t>
+      </w:r>
+      <w:r>
+        <w:rPr/>
+        <w:t xml:space="preserve"> y el </w:t>
       </w:r>
       <w:r>
         <w:rPr>
           <w:b/>
           <w:bCs/>
         </w:rPr>
-        <w:t>{fecha_inicio.dayOfMonth} de {fecha_inicio.month} de {fecha_inicio.year}</w:t>
-      </w:r>
-      <w:r>
-        <w:rPr/>
-        <w:t xml:space="preserve"> y el </w:t>
-      </w:r>
-      <w:r>
-        <w:rPr>
-          <w:b/>
-          <w:bCs/>
-        </w:rPr>
-        <w:t>{fecha_fin_dayOfMonth} de {fecha_fin.month} de {fecha_fin.year}</w:t>
+        <w:t>{ffin_texto}</w:t>
       </w:r>
       <w:r>
         <w:rPr/>
@@ -761,12 +746,18 @@
           <w:sz w:val="22"/>
           <w:szCs w:val="22"/>
           <w:rFonts w:ascii="Calibri" w:hAnsi="Calibri" w:eastAsia="Calibri" w:cs="Times New Roman"/>
-          <w:color w:val="auto"/>
+          <w:color w:val="00000A"/>
           <w:lang w:val="es-ES" w:eastAsia="zh-CN" w:bidi="ar-SA"/>
         </w:rPr>
       </w:pPr>
       <w:r>
-        <w:rPr/>
+        <w:rPr>
+          <w:rFonts w:eastAsia="Calibri" w:cs="Times New Roman"/>
+          <w:color w:val="00000A"/>
+          <w:sz w:val="22"/>
+          <w:szCs w:val="22"/>
+          <w:lang w:val="es-ES" w:eastAsia="zh-CN" w:bidi="ar-SA"/>
+        </w:rPr>
       </w:r>
       <w:r/>
     </w:p>
@@ -780,7 +771,7 @@
           <w:sz w:val="22"/>
           <w:szCs w:val="22"/>
           <w:rFonts w:ascii="Calibri" w:hAnsi="Calibri" w:eastAsia="Calibri" w:cs="Times New Roman"/>
-          <w:color w:val="auto"/>
+          <w:color w:val="00000A"/>
           <w:lang w:val="es-ES" w:eastAsia="zh-CN" w:bidi="ar-SA"/>
         </w:rPr>
       </w:pPr>
@@ -800,12 +791,18 @@
           <w:sz w:val="22"/>
           <w:szCs w:val="22"/>
           <w:rFonts w:ascii="Calibri" w:hAnsi="Calibri" w:eastAsia="Calibri" w:cs="Times New Roman"/>
-          <w:color w:val="auto"/>
+          <w:color w:val="00000A"/>
           <w:lang w:val="es-ES" w:eastAsia="zh-CN" w:bidi="ar-SA"/>
         </w:rPr>
       </w:pPr>
       <w:r>
-        <w:rPr/>
+        <w:rPr>
+          <w:rFonts w:eastAsia="Calibri" w:cs="Times New Roman"/>
+          <w:color w:val="00000A"/>
+          <w:sz w:val="22"/>
+          <w:szCs w:val="22"/>
+          <w:lang w:val="es-ES" w:eastAsia="zh-CN" w:bidi="ar-SA"/>
+        </w:rPr>
       </w:r>
       <w:r/>
     </w:p>
@@ -814,14 +811,18 @@
         <w:pStyle w:val="Normal"/>
         <w:spacing w:lineRule="auto" w:line="360" w:before="0" w:after="200"/>
         <w:jc w:val="both"/>
-      </w:pPr>
-      <w:r>
-        <w:rPr/>
-        <w:t xml:space="preserve">En Alicante, a </w:t>
-      </w:r>
-      <w:r>
-        <w:rPr/>
-        <w:t>{fecha_fin_dayOfMonth} de {fecha_fin.month} de {fecha_fin.year}.</w:t>
+        <w:rPr>
+          <w:sz w:val="22"/>
+          <w:sz w:val="22"/>
+          <w:szCs w:val="22"/>
+          <w:rFonts w:ascii="Calibri" w:hAnsi="Calibri" w:eastAsia="Calibri" w:cs="Times New Roman"/>
+          <w:color w:val="00000A"/>
+          <w:lang w:val="es-ES" w:eastAsia="zh-CN" w:bidi="ar-SA"/>
+        </w:rPr>
+      </w:pPr>
+      <w:r>
+        <w:rPr/>
+        <w:t>En Alicante, a {ffin_texto}.</w:t>
       </w:r>
       <w:r>
         <w:br w:type="page"/>
@@ -833,18 +834,18 @@
         <w:pStyle w:val="Normal"/>
         <w:spacing w:lineRule="auto" w:line="360" w:before="0" w:after="200"/>
         <w:jc w:val="both"/>
-        <w:rPr>
-          <w:sz w:val="22"/>
-          <w:sz w:val="22"/>
-          <w:szCs w:val="22"/>
-          <w:rFonts w:ascii="Calibri" w:hAnsi="Calibri" w:eastAsia="Calibri" w:cs="Times New Roman"/>
-          <w:color w:val="auto"/>
-          <w:lang w:val="es-ES" w:eastAsia="zh-CN" w:bidi="ar-SA"/>
-        </w:rPr>
-      </w:pPr>
-      <w:r>
-        <w:rPr/>
-        <w:t>{/certinst}</w:t>
+      </w:pPr>
+      <w:r>
+        <w:rPr/>
+        <w:t>{/</w:t>
+      </w:r>
+      <w:r>
+        <w:rPr/>
+        <w:t>certs</w:t>
+      </w:r>
+      <w:r>
+        <w:rPr/>
+        <w:t>}</w:t>
       </w:r>
       <w:r/>
     </w:p>
@@ -858,7 +859,7 @@
       <w:formProt w:val="false"/>
       <w:titlePg/>
       <w:textDirection w:val="lrTb"/>
-      <w:docGrid w:type="default" w:linePitch="360" w:charSpace="0"/>
+      <w:docGrid w:type="default" w:linePitch="360" w:charSpace="4294965247"/>
     </w:sectPr>
   </w:body>
 </w:document>
@@ -875,12 +876,18 @@
         <w:sz w:val="22"/>
         <w:szCs w:val="22"/>
         <w:rFonts w:ascii="Calibri" w:hAnsi="Calibri" w:eastAsia="Calibri" w:cs="Times New Roman"/>
-        <w:color w:val="auto"/>
+        <w:color w:val="00000A"/>
         <w:lang w:val="es-ES" w:eastAsia="zh-CN" w:bidi="ar-SA"/>
       </w:rPr>
     </w:pPr>
     <w:r>
-      <w:rPr/>
+      <w:rPr>
+        <w:rFonts w:eastAsia="Calibri" w:cs="Times New Roman"/>
+        <w:color w:val="00000A"/>
+        <w:sz w:val="22"/>
+        <w:szCs w:val="22"/>
+        <w:lang w:val="es-ES" w:eastAsia="zh-CN" w:bidi="ar-SA"/>
+      </w:rPr>
     </w:r>
     <w:r/>
   </w:p>
@@ -899,12 +906,18 @@
         <w:sz w:val="28"/>
         <w:szCs w:val="28"/>
         <w:rFonts w:ascii="Liberation Sans;Arial" w:hAnsi="Liberation Sans;Arial" w:eastAsia="DejaVu Sans" w:cs="Lohit Hindi"/>
-        <w:color w:val="auto"/>
+        <w:color w:val="00000A"/>
         <w:lang w:val="es-ES" w:eastAsia="zh-CN" w:bidi="ar-SA"/>
       </w:rPr>
     </w:pPr>
     <w:r>
-      <w:rPr/>
+      <w:rPr>
+        <w:rFonts w:eastAsia="DejaVu Sans" w:cs="Lohit Hindi"/>
+        <w:color w:val="00000A"/>
+        <w:sz w:val="28"/>
+        <w:szCs w:val="28"/>
+        <w:lang w:val="es-ES" w:eastAsia="zh-CN" w:bidi="ar-SA"/>
+      </w:rPr>
     </w:r>
     <w:r/>
   </w:p>
@@ -1008,31 +1021,119 @@
   <w:abstractNum w:abstractNumId="2">
     <w:lvl w:ilvl="0">
       <w:start w:val="1"/>
-      <w:numFmt w:val="bullet"/>
-      <w:lvlText w:val=""/>
+      <w:numFmt w:val="none"/>
+      <w:suff w:val="nothing"/>
+      <w:lvlText w:val=""/>
       <w:lvlJc w:val="left"/>
       <w:pPr>
         <w:tabs>
-          <w:tab w:val="num" w:pos="360"/>
+          <w:tab w:val="num" w:pos="432"/>
         </w:tabs>
-        <w:ind w:left="360" w:hanging="360"/>
-      </w:pPr>
-      <w:rPr>
-        <w:rFonts w:ascii="Wingdings" w:hAnsi="Wingdings" w:cs="Wingdings" w:hint="default"/>
-      </w:rPr>
+        <w:ind w:left="432" w:hanging="432"/>
+      </w:pPr>
     </w:lvl>
-  </w:abstractNum>
-  <w:abstractNum w:abstractNumId="3">
-    <w:lvl w:ilvl="0">
+    <w:lvl w:ilvl="1">
       <w:start w:val="1"/>
-      <w:numFmt w:val="decimal"/>
-      <w:lvlText w:val="%1)"/>
+      <w:numFmt w:val="none"/>
+      <w:suff w:val="nothing"/>
+      <w:lvlText w:val=""/>
       <w:lvlJc w:val="left"/>
       <w:pPr>
         <w:tabs>
-          <w:tab w:val="num" w:pos="360"/>
+          <w:tab w:val="num" w:pos="576"/>
         </w:tabs>
-        <w:ind w:left="360" w:hanging="360"/>
+        <w:ind w:left="576" w:hanging="576"/>
+      </w:pPr>
+    </w:lvl>
+    <w:lvl w:ilvl="2">
+      <w:start w:val="1"/>
+      <w:numFmt w:val="none"/>
+      <w:suff w:val="nothing"/>
+      <w:lvlText w:val=""/>
+      <w:lvlJc w:val="left"/>
+      <w:pPr>
+        <w:tabs>
+          <w:tab w:val="num" w:pos="720"/>
+        </w:tabs>
+        <w:ind w:left="720" w:hanging="720"/>
+      </w:pPr>
+    </w:lvl>
+    <w:lvl w:ilvl="3">
+      <w:start w:val="1"/>
+      <w:numFmt w:val="none"/>
+      <w:suff w:val="nothing"/>
+      <w:lvlText w:val=""/>
+      <w:lvlJc w:val="left"/>
+      <w:pPr>
+        <w:tabs>
+          <w:tab w:val="num" w:pos="864"/>
+        </w:tabs>
+        <w:ind w:left="864" w:hanging="864"/>
+      </w:pPr>
+    </w:lvl>
+    <w:lvl w:ilvl="4">
+      <w:start w:val="1"/>
+      <w:numFmt w:val="none"/>
+      <w:suff w:val="nothing"/>
+      <w:lvlText w:val=""/>
+      <w:lvlJc w:val="left"/>
+      <w:pPr>
+        <w:tabs>
+          <w:tab w:val="num" w:pos="1008"/>
+        </w:tabs>
+        <w:ind w:left="1008" w:hanging="1008"/>
+      </w:pPr>
+    </w:lvl>
+    <w:lvl w:ilvl="5">
+      <w:start w:val="1"/>
+      <w:numFmt w:val="none"/>
+      <w:suff w:val="nothing"/>
+      <w:lvlText w:val=""/>
+      <w:lvlJc w:val="left"/>
+      <w:pPr>
+        <w:tabs>
+          <w:tab w:val="num" w:pos="1152"/>
+        </w:tabs>
+        <w:ind w:left="1152" w:hanging="1152"/>
+      </w:pPr>
+    </w:lvl>
+    <w:lvl w:ilvl="6">
+      <w:start w:val="1"/>
+      <w:numFmt w:val="none"/>
+      <w:suff w:val="nothing"/>
+      <w:lvlText w:val=""/>
+      <w:lvlJc w:val="left"/>
+      <w:pPr>
+        <w:tabs>
+          <w:tab w:val="num" w:pos="1296"/>
+        </w:tabs>
+        <w:ind w:left="1296" w:hanging="1296"/>
+      </w:pPr>
+    </w:lvl>
+    <w:lvl w:ilvl="7">
+      <w:start w:val="1"/>
+      <w:numFmt w:val="none"/>
+      <w:suff w:val="nothing"/>
+      <w:lvlText w:val=""/>
+      <w:lvlJc w:val="left"/>
+      <w:pPr>
+        <w:tabs>
+          <w:tab w:val="num" w:pos="1440"/>
+        </w:tabs>
+        <w:ind w:left="1440" w:hanging="1440"/>
+      </w:pPr>
+    </w:lvl>
+    <w:lvl w:ilvl="8">
+      <w:start w:val="1"/>
+      <w:numFmt w:val="none"/>
+      <w:suff w:val="nothing"/>
+      <w:lvlText w:val=""/>
+      <w:lvlJc w:val="left"/>
+      <w:pPr>
+        <w:tabs>
+          <w:tab w:val="num" w:pos="1584"/>
+        </w:tabs>
+        <w:ind w:left="1584" w:hanging="1584"/>
       </w:pPr>
     </w:lvl>
   </w:abstractNum>
@@ -1041,9 +1142,6 @@
   </w:num>
   <w:num w:numId="2">
     <w:abstractNumId w:val="2"/>
-  </w:num>
-  <w:num w:numId="3">
-    <w:abstractNumId w:val="3"/>
   </w:num>
 </w:numbering>
 </file>
@@ -1068,15 +1166,14 @@
     <w:pPr>
       <w:widowControl/>
       <w:suppressAutoHyphens w:val="true"/>
-      <w:kinsoku w:val="true"/>
       <w:overflowPunct w:val="true"/>
-      <w:autoSpaceDE w:val="true"/>
       <w:bidi w:val="0"/>
       <w:spacing w:lineRule="auto" w:line="276" w:before="0" w:after="200"/>
+      <w:jc w:val="left"/>
     </w:pPr>
     <w:rPr>
       <w:rFonts w:ascii="Calibri" w:hAnsi="Calibri" w:eastAsia="Calibri" w:cs="Times New Roman"/>
-      <w:color w:val="auto"/>
+      <w:color w:val="00000A"/>
       <w:sz w:val="22"/>
       <w:szCs w:val="22"/>
       <w:lang w:val="es-ES" w:eastAsia="zh-CN" w:bidi="ar-SA"/>
@@ -1085,31 +1182,19 @@
   <w:style w:type="paragraph" w:styleId="Encabezado1">
     <w:name w:val="Encabezado 1"/>
     <w:basedOn w:val="Normal"/>
-    <w:next w:val="Cuerpodetexto"/>
-    <w:pPr>
-      <w:numPr>
-        <w:ilvl w:val="0"/>
-        <w:numId w:val="1"/>
-      </w:numPr>
+    <w:pPr>
       <w:spacing w:before="0" w:after="220"/>
       <w:jc w:val="left"/>
       <w:outlineLvl w:val="0"/>
-      <w:outlineLvl w:val="0"/>
     </w:pPr>
     <w:rPr/>
   </w:style>
   <w:style w:type="paragraph" w:styleId="Encabezado2">
     <w:name w:val="Encabezado 2"/>
     <w:basedOn w:val="Normal"/>
-    <w:next w:val="Cuerpodetexto"/>
-    <w:pPr>
-      <w:numPr>
-        <w:ilvl w:val="1"/>
-        <w:numId w:val="1"/>
-      </w:numPr>
+    <w:pPr>
       <w:jc w:val="left"/>
       <w:outlineLvl w:val="1"/>
-      <w:outlineLvl w:val="1"/>
     </w:pPr>
     <w:rPr>
       <w:sz w:val="18"/>
@@ -1118,16 +1203,10 @@
   <w:style w:type="paragraph" w:styleId="Encabezado3">
     <w:name w:val="Encabezado 3"/>
     <w:basedOn w:val="Normal"/>
-    <w:next w:val="Cuerpodetexto"/>
-    <w:pPr>
-      <w:numPr>
-        <w:ilvl w:val="2"/>
-        <w:numId w:val="1"/>
-      </w:numPr>
+    <w:pPr>
       <w:spacing w:before="0" w:after="220"/>
       <w:jc w:val="left"/>
       <w:outlineLvl w:val="2"/>
-      <w:outlineLvl w:val="2"/>
     </w:pPr>
     <w:rPr>
       <w:sz w:val="22"/>
@@ -1136,15 +1215,9 @@
   <w:style w:type="paragraph" w:styleId="Encabezado4">
     <w:name w:val="Encabezado 4"/>
     <w:basedOn w:val="Normal"/>
-    <w:next w:val="Cuerpodetexto"/>
-    <w:pPr>
-      <w:numPr>
-        <w:ilvl w:val="3"/>
-        <w:numId w:val="1"/>
-      </w:numPr>
+    <w:pPr>
       <w:ind w:left="360" w:right="0" w:hanging="0"/>
       <w:outlineLvl w:val="3"/>
-      <w:outlineLvl w:val="3"/>
     </w:pPr>
     <w:rPr>
       <w:sz w:val="18"/>
@@ -1153,15 +1226,9 @@
   <w:style w:type="paragraph" w:styleId="Encabezado5">
     <w:name w:val="Encabezado 5"/>
     <w:basedOn w:val="Normal"/>
-    <w:next w:val="Cuerpodetexto"/>
-    <w:pPr>
-      <w:numPr>
-        <w:ilvl w:val="4"/>
-        <w:numId w:val="1"/>
-      </w:numPr>
+    <w:pPr>
       <w:ind w:left="720" w:right="0" w:hanging="0"/>
       <w:outlineLvl w:val="4"/>
-      <w:outlineLvl w:val="4"/>
     </w:pPr>
     <w:rPr>
       <w:sz w:val="18"/>
@@ -1170,15 +1237,9 @@
   <w:style w:type="paragraph" w:styleId="Encabezado6">
     <w:name w:val="Encabezado 6"/>
     <w:basedOn w:val="Normal"/>
-    <w:next w:val="Cuerpodetexto"/>
-    <w:pPr>
-      <w:numPr>
-        <w:ilvl w:val="5"/>
-        <w:numId w:val="1"/>
-      </w:numPr>
+    <w:pPr>
       <w:ind w:left="1080" w:right="0" w:hanging="0"/>
       <w:outlineLvl w:val="5"/>
-      <w:outlineLvl w:val="5"/>
     </w:pPr>
     <w:rPr>
       <w:sz w:val="18"/>
@@ -1190,16 +1251,11 @@
     <w:next w:val="Normal"/>
     <w:pPr>
       <w:keepNext/>
-      <w:numPr>
-        <w:ilvl w:val="6"/>
-        <w:numId w:val="1"/>
-      </w:numPr>
       <w:tabs>
         <w:tab w:val="left" w:pos="567" w:leader="none"/>
       </w:tabs>
       <w:jc w:val="center"/>
       <w:outlineLvl w:val="6"/>
-      <w:outlineLvl w:val="6"/>
     </w:pPr>
     <w:rPr>
       <w:b/>
@@ -1211,16 +1267,11 @@
     <w:next w:val="Normal"/>
     <w:pPr>
       <w:keepNext/>
-      <w:numPr>
-        <w:ilvl w:val="7"/>
-        <w:numId w:val="1"/>
-      </w:numPr>
       <w:tabs>
         <w:tab w:val="left" w:pos="567" w:leader="none"/>
       </w:tabs>
       <w:jc w:val="center"/>
       <w:outlineLvl w:val="7"/>
-      <w:outlineLvl w:val="7"/>
     </w:pPr>
     <w:rPr>
       <w:b/>
@@ -1271,6 +1322,8 @@
     <w:name w:val="Destacado"/>
     <w:rPr>
       <w:rFonts w:ascii="Arial Black" w:hAnsi="Arial Black" w:cs="Arial Black"/>
+      <w:i/>
+      <w:iCs/>
       <w:sz w:val="18"/>
     </w:rPr>
   </w:style>
@@ -1287,10 +1340,17 @@
     <w:rPr>
       <w:color w:val="0000FF"/>
       <w:u w:val="single"/>
-    </w:rPr>
-  </w:style>
-  <w:style w:type="paragraph" w:styleId="Encabezamiento">
-    <w:name w:val="Encabezamiento"/>
+      <w:lang w:val="zxx" w:eastAsia="zxx" w:bidi="zxx"/>
+    </w:rPr>
+  </w:style>
+  <w:style w:type="character" w:styleId="ListLabel1">
+    <w:name w:val="ListLabel 1"/>
+    <w:rPr>
+      <w:rFonts w:cs="Wingdings"/>
+    </w:rPr>
+  </w:style>
+  <w:style w:type="paragraph" w:styleId="Encabezado">
+    <w:name w:val="Encabezado"/>
     <w:basedOn w:val="Normal"/>
     <w:next w:val="Cuerpodetexto"/>
     <w:pPr>
@@ -1298,7 +1358,7 @@
       <w:spacing w:before="240" w:after="120"/>
     </w:pPr>
     <w:rPr>
-      <w:rFonts w:ascii="Liberation Sans;Arial" w:hAnsi="Liberation Sans;Arial" w:eastAsia="DejaVu Sans" w:cs="Lohit Hindi"/>
+      <w:rFonts w:ascii="Liberation Sans" w:hAnsi="Liberation Sans" w:eastAsia="DejaVu Sans" w:cs="FreeSans"/>
       <w:sz w:val="28"/>
       <w:szCs w:val="28"/>
     </w:rPr>
@@ -1321,7 +1381,9 @@
     <w:pPr>
       <w:ind w:left="360" w:right="0" w:hanging="360"/>
     </w:pPr>
-    <w:rPr/>
+    <w:rPr>
+      <w:rFonts w:cs="FreeSans"/>
+    </w:rPr>
   </w:style>
   <w:style w:type="paragraph" w:styleId="Pie">
     <w:name w:val="Pie"/>
@@ -1348,16 +1410,15 @@
       <w:rFonts w:cs="Lohit Hindi"/>
     </w:rPr>
   </w:style>
-  <w:style w:type="paragraph" w:styleId="Encabezado">
-    <w:name w:val="Encabezado"/>
-    <w:basedOn w:val="Normal"/>
-    <w:next w:val="Cuerpodetexto"/>
+  <w:style w:type="paragraph" w:styleId="Encabezamiento">
+    <w:name w:val="Encabezamiento"/>
+    <w:basedOn w:val="Normal"/>
     <w:pPr>
       <w:keepNext/>
       <w:spacing w:before="240" w:after="120"/>
     </w:pPr>
     <w:rPr>
-      <w:rFonts w:ascii="Liberation Sans" w:hAnsi="Liberation Sans" w:eastAsia="DejaVu Sans" w:cs="FreeSans"/>
+      <w:rFonts w:ascii="Liberation Sans;Arial" w:hAnsi="Liberation Sans;Arial" w:eastAsia="DejaVu Sans" w:cs="Lohit Hindi"/>
       <w:sz w:val="28"/>
       <w:szCs w:val="28"/>
     </w:rPr>
@@ -1445,23 +1506,13 @@
   <w:style w:type="paragraph" w:styleId="Listaconvietas">
     <w:name w:val="Lista con viñetas"/>
     <w:basedOn w:val="Lista"/>
-    <w:pPr>
-      <w:numPr>
-        <w:ilvl w:val="0"/>
-        <w:numId w:val="2"/>
-      </w:numPr>
-    </w:pPr>
+    <w:pPr/>
     <w:rPr/>
   </w:style>
   <w:style w:type="paragraph" w:styleId="Listaconnmeros">
     <w:name w:val="Lista con números"/>
     <w:basedOn w:val="Cuerpodetexto"/>
-    <w:pPr>
-      <w:numPr>
-        <w:ilvl w:val="0"/>
-        <w:numId w:val="3"/>
-      </w:numPr>
-    </w:pPr>
+    <w:pPr/>
     <w:rPr/>
   </w:style>
   <w:style w:type="paragraph" w:styleId="Documentosadjuntos">
@@ -1488,7 +1539,6 @@
   <w:style w:type="paragraph" w:styleId="Firmapuesto">
     <w:name w:val="Firma puesto"/>
     <w:basedOn w:val="Firma"/>
-    <w:next w:val="Firmaorganizacin"/>
     <w:pPr>
       <w:spacing w:before="0" w:after="200"/>
     </w:pPr>
@@ -1497,7 +1547,6 @@
   <w:style w:type="paragraph" w:styleId="Inicialesdereferencia">
     <w:name w:val="Iniciales de referencia"/>
     <w:basedOn w:val="Normal"/>
-    <w:next w:val="Documentosadjuntos"/>
     <w:pPr>
       <w:keepNext/>
       <w:keepLines/>
@@ -1520,7 +1569,6 @@
   <w:style w:type="paragraph" w:styleId="Lneadeasunto">
     <w:name w:val="Línea de asunto"/>
     <w:basedOn w:val="Normal"/>
-    <w:next w:val="Cuerpodetexto"/>
     <w:pPr>
       <w:spacing w:lineRule="atLeast" w:line="220" w:before="0" w:after="220"/>
       <w:jc w:val="left"/>
@@ -1543,7 +1591,6 @@
   <w:style w:type="paragraph" w:styleId="Lneadereferencia">
     <w:name w:val="Línea de referencia"/>
     <w:basedOn w:val="Normal"/>
-    <w:next w:val="Instruccionesenvocorreo"/>
     <w:pPr>
       <w:spacing w:lineRule="atLeast" w:line="220" w:before="0" w:after="220"/>
       <w:jc w:val="left"/>
@@ -1564,7 +1611,6 @@
   <w:style w:type="paragraph" w:styleId="Nombredireccin">
     <w:name w:val="Nombre dirección"/>
     <w:basedOn w:val="Direccininterior"/>
-    <w:next w:val="Direccininterior"/>
     <w:pPr>
       <w:spacing w:before="220" w:after="200"/>
     </w:pPr>
@@ -1601,7 +1647,6 @@
   <w:style w:type="paragraph" w:styleId="Ttulobase">
     <w:name w:val="Título - base"/>
     <w:basedOn w:val="Normal"/>
-    <w:next w:val="Cuerpodetexto"/>
     <w:pPr>
       <w:keepNext/>
       <w:keepLines/>

</xml_diff>